<commit_message>
fix some notes and update user manual
</commit_message>
<xml_diff>
--- a/User manual of our website.docx
+++ b/User manual of our website.docx
@@ -411,15 +411,29 @@
         </w:rPr>
         <w:t xml:space="preserve"> </w:t>
       </w:r>
-      <w:r>
-        <w:rPr>
+      <w:bookmarkStart w:id="0" w:name="_GoBack"/>
+      <w:bookmarkEnd w:id="0"/>
+      <w:r>
+        <w:rPr>
+          <w:rFonts w:hint="eastAsia" w:eastAsia="宋体"/>
           <w:b/>
           <w:bCs/>
           <w:spacing w:val="3"/>
           <w:sz w:val="27"/>
           <w:szCs w:val="27"/>
-        </w:rPr>
-        <w:t>System Installation Guide</w:t>
+          <w:lang w:val="en-US" w:eastAsia="zh-CN"/>
+        </w:rPr>
+        <w:t>Developer</w:t>
+      </w:r>
+      <w:r>
+        <w:rPr>
+          <w:b/>
+          <w:bCs/>
+          <w:spacing w:val="3"/>
+          <w:sz w:val="27"/>
+          <w:szCs w:val="27"/>
+        </w:rPr>
+        <w:t xml:space="preserve"> Installation Guide</w:t>
       </w:r>
     </w:p>
     <w:p>
@@ -859,18 +873,208 @@
         <w:ind w:left="52"/>
         <w:outlineLvl w:val="1"/>
         <w:rPr>
+          <w:rFonts w:hint="eastAsia" w:eastAsia="宋体"/>
+          <w:spacing w:val="-1"/>
+          <w:lang w:val="en-US" w:eastAsia="zh-CN"/>
+        </w:rPr>
+      </w:pPr>
+      <w:r>
+        <w:rPr>
+          <w:rFonts w:hint="eastAsia" w:eastAsia="宋体"/>
+          <w:spacing w:val="-1"/>
+          <w:lang w:val="en-US" w:eastAsia="zh-CN"/>
+        </w:rPr>
+        <w:t>2.6 Click parse button and you can see the login page, which means you start our app successfully.</w:t>
+      </w:r>
+    </w:p>
+    <w:p>
+      <w:pPr>
+        <w:pStyle w:val="2"/>
+        <w:spacing w:before="193" w:line="240" w:lineRule="auto"/>
+        <w:ind w:left="52"/>
+        <w:outlineLvl w:val="1"/>
+        <w:rPr>
           <w:rFonts w:hint="default" w:eastAsia="宋体"/>
-          <w:spacing w:val="-1"/>
-          <w:lang w:val="en-US" w:eastAsia="zh-CN"/>
-        </w:rPr>
-      </w:pPr>
-      <w:r>
-        <w:rPr>
-          <w:rFonts w:hint="eastAsia" w:eastAsia="宋体"/>
-          <w:spacing w:val="-1"/>
-          <w:lang w:val="en-US" w:eastAsia="zh-CN"/>
-        </w:rPr>
-        <w:t>2.6 Click parse button and you can see the login page, which means you start our app successfully.</w:t>
+          <w:sz w:val="27"/>
+          <w:szCs w:val="27"/>
+          <w:lang w:val="en-US" w:eastAsia="zh-CN"/>
+        </w:rPr>
+      </w:pPr>
+      <w:r>
+        <w:rPr>
+          <w:rFonts w:ascii="Wingdings" w:hAnsi="Wingdings" w:eastAsia="Wingdings" w:cs="Wingdings"/>
+          <w:spacing w:val="3"/>
+          <w:sz w:val="27"/>
+          <w:szCs w:val="27"/>
+        </w:rPr>
+        <w:t>l</w:t>
+      </w:r>
+      <w:r>
+        <w:rPr>
+          <w:rFonts w:ascii="Wingdings" w:hAnsi="Wingdings" w:eastAsia="Wingdings" w:cs="Wingdings"/>
+          <w:spacing w:val="-44"/>
+          <w:sz w:val="27"/>
+          <w:szCs w:val="27"/>
+        </w:rPr>
+        <w:t xml:space="preserve"> </w:t>
+      </w:r>
+      <w:r>
+        <w:rPr>
+          <w:rFonts w:hint="eastAsia" w:eastAsia="宋体"/>
+          <w:b/>
+          <w:bCs/>
+          <w:spacing w:val="3"/>
+          <w:sz w:val="27"/>
+          <w:szCs w:val="27"/>
+          <w:lang w:val="en-US" w:eastAsia="zh-CN"/>
+        </w:rPr>
+        <w:t>App</w:t>
+      </w:r>
+      <w:r>
+        <w:rPr>
+          <w:b/>
+          <w:bCs/>
+          <w:spacing w:val="3"/>
+          <w:sz w:val="27"/>
+          <w:szCs w:val="27"/>
+        </w:rPr>
+        <w:t xml:space="preserve"> Installation Guide</w:t>
+      </w:r>
+      <w:r>
+        <w:rPr>
+          <w:rFonts w:hint="eastAsia" w:eastAsia="宋体"/>
+          <w:b/>
+          <w:bCs/>
+          <w:spacing w:val="3"/>
+          <w:sz w:val="27"/>
+          <w:szCs w:val="27"/>
+          <w:lang w:val="en-US" w:eastAsia="zh-CN"/>
+        </w:rPr>
+        <w:t xml:space="preserve"> (For user)</w:t>
+      </w:r>
+    </w:p>
+    <w:p>
+      <w:pPr>
+        <w:pStyle w:val="2"/>
+        <w:spacing w:before="194" w:line="240" w:lineRule="auto"/>
+        <w:ind w:left="52"/>
+        <w:outlineLvl w:val="1"/>
+        <w:rPr>
+          <w:rFonts w:hint="eastAsia" w:eastAsia="宋体"/>
+          <w:spacing w:val="-1"/>
+          <w:lang w:val="en-US" w:eastAsia="zh-CN"/>
+        </w:rPr>
+      </w:pPr>
+      <w:r>
+        <w:rPr>
+          <w:rFonts w:hint="eastAsia" w:eastAsia="宋体"/>
+          <w:spacing w:val="-1"/>
+          <w:lang w:val="en-US" w:eastAsia="zh-CN"/>
+        </w:rPr>
+        <w:t>Download our installation package SoulWhisper.apk, then tap on our app icon (shown in Figure 1).</w:t>
+      </w:r>
+    </w:p>
+    <w:p>
+      <w:pPr>
+        <w:pStyle w:val="2"/>
+        <w:spacing w:before="194" w:line="240" w:lineRule="auto"/>
+        <w:ind w:left="52" w:firstLine="3500" w:firstLineChars="0"/>
+        <w:outlineLvl w:val="1"/>
+        <w:rPr>
+          <w:rFonts w:hint="eastAsia" w:eastAsia="宋体"/>
+          <w:spacing w:val="-1"/>
+          <w:lang w:val="en-US" w:eastAsia="zh-CN"/>
+        </w:rPr>
+      </w:pPr>
+      <w:r>
+        <w:rPr>
+          <w:rFonts w:hint="eastAsia" w:eastAsia="宋体"/>
+          <w:spacing w:val="-1"/>
+          <w:lang w:val="en-US" w:eastAsia="zh-CN"/>
+        </w:rPr>
+        <w:drawing>
+          <wp:inline distT="0" distB="0" distL="114300" distR="114300">
+            <wp:extent cx="1181100" cy="1026795"/>
+            <wp:effectExtent l="0" t="0" r="0" b="1905"/>
+            <wp:docPr id="6" name="图片 6" descr="7f66a0f9836a12a9e14ae019c904561"/>
+            <wp:cNvGraphicFramePr>
+              <a:graphicFrameLocks xmlns:a="http://schemas.openxmlformats.org/drawingml/2006/main" noChangeAspect="1"/>
+            </wp:cNvGraphicFramePr>
+            <a:graphic xmlns:a="http://schemas.openxmlformats.org/drawingml/2006/main">
+              <a:graphicData uri="http://schemas.openxmlformats.org/drawingml/2006/picture">
+                <pic:pic xmlns:pic="http://schemas.openxmlformats.org/drawingml/2006/picture">
+                  <pic:nvPicPr>
+                    <pic:cNvPr id="6" name="图片 6" descr="7f66a0f9836a12a9e14ae019c904561"/>
+                    <pic:cNvPicPr>
+                      <a:picLocks noChangeAspect="1"/>
+                    </pic:cNvPicPr>
+                  </pic:nvPicPr>
+                  <pic:blipFill>
+                    <a:blip r:embed="rId8"/>
+                    <a:stretch>
+                      <a:fillRect/>
+                    </a:stretch>
+                  </pic:blipFill>
+                  <pic:spPr>
+                    <a:xfrm>
+                      <a:off x="0" y="0"/>
+                      <a:ext cx="1181100" cy="1026795"/>
+                    </a:xfrm>
+                    <a:prstGeom prst="rect">
+                      <a:avLst/>
+                    </a:prstGeom>
+                  </pic:spPr>
+                </pic:pic>
+              </a:graphicData>
+            </a:graphic>
+          </wp:inline>
+        </w:drawing>
+      </w:r>
+    </w:p>
+    <w:p>
+      <w:pPr>
+        <w:pStyle w:val="2"/>
+        <w:spacing w:before="194" w:line="240" w:lineRule="auto"/>
+        <w:ind w:left="3000" w:leftChars="0" w:firstLine="500" w:firstLineChars="0"/>
+        <w:outlineLvl w:val="1"/>
+        <w:rPr>
+          <w:rFonts w:hint="default" w:eastAsia="宋体"/>
+          <w:spacing w:val="-1"/>
+          <w:sz w:val="22"/>
+          <w:szCs w:val="22"/>
+          <w:lang w:val="en-US" w:eastAsia="zh-CN"/>
+        </w:rPr>
+      </w:pPr>
+      <w:r>
+        <w:rPr>
+          <w:rFonts w:hint="eastAsia" w:eastAsia="宋体"/>
+          <w:spacing w:val="-1"/>
+          <w:sz w:val="22"/>
+          <w:szCs w:val="22"/>
+          <w:lang w:val="en-US" w:eastAsia="zh-CN"/>
+        </w:rPr>
+        <w:t>Figure 1: Our App icon</w:t>
+      </w:r>
+    </w:p>
+    <w:p>
+      <w:pPr>
+        <w:pStyle w:val="2"/>
+        <w:spacing w:before="194" w:line="240" w:lineRule="auto"/>
+        <w:ind w:left="52"/>
+        <w:outlineLvl w:val="1"/>
+        <w:rPr>
+          <w:rFonts w:hint="eastAsia" w:eastAsia="宋体"/>
+          <w:spacing w:val="-1"/>
+          <w:lang w:val="en-US" w:eastAsia="zh-CN"/>
+        </w:rPr>
+      </w:pPr>
+      <w:r>
+        <w:rPr>
+          <w:rFonts w:hint="eastAsia" w:eastAsia="宋体"/>
+          <w:spacing w:val="-1"/>
+          <w:lang w:val="en-US" w:eastAsia="zh-CN"/>
+        </w:rPr>
+        <w:t>Next, we will continue introducing the pages to you.</w:t>
       </w:r>
     </w:p>
     <w:p>
@@ -1858,7 +2062,7 @@
                     </pic:cNvPicPr>
                   </pic:nvPicPr>
                   <pic:blipFill>
-                    <a:blip r:embed="rId8"/>
+                    <a:blip r:embed="rId9"/>
                     <a:stretch>
                       <a:fillRect/>
                     </a:stretch>
@@ -1927,8 +2131,8 @@
       <w:r>
         <w:drawing>
           <wp:inline distT="0" distB="0" distL="114300" distR="114300">
-            <wp:extent cx="1850390" cy="3538220"/>
-            <wp:effectExtent l="0" t="0" r="16510" b="5080"/>
+            <wp:extent cx="1831340" cy="3502025"/>
+            <wp:effectExtent l="0" t="0" r="16510" b="3175"/>
             <wp:docPr id="3" name="图片 2"/>
             <wp:cNvGraphicFramePr>
               <a:graphicFrameLocks xmlns:a="http://schemas.openxmlformats.org/drawingml/2006/main" noChangeAspect="1"/>
@@ -1943,7 +2147,7 @@
                     </pic:cNvPicPr>
                   </pic:nvPicPr>
                   <pic:blipFill>
-                    <a:blip r:embed="rId9"/>
+                    <a:blip r:embed="rId10"/>
                     <a:stretch>
                       <a:fillRect/>
                     </a:stretch>
@@ -1951,7 +2155,7 @@
                   <pic:spPr>
                     <a:xfrm>
                       <a:off x="0" y="0"/>
-                      <a:ext cx="1850390" cy="3538220"/>
+                      <a:ext cx="1831340" cy="3502025"/>
                     </a:xfrm>
                     <a:prstGeom prst="rect">
                       <a:avLst/>
@@ -2000,21 +2204,22 @@
       </w:r>
       <w:r>
         <w:rPr>
-          <w:spacing w:val="-1"/>
+          <w:rFonts w:hint="eastAsia" w:eastAsia="宋体"/>
+          <w:spacing w:val="43"/>
+          <w:w w:val="101"/>
           <w:sz w:val="22"/>
           <w:szCs w:val="22"/>
-        </w:rPr>
-        <w:t>1 Register</w:t>
-      </w:r>
-      <w:r>
-        <w:rPr>
-          <w:rFonts w:hint="eastAsia" w:eastAsia="宋体"/>
+          <w:lang w:val="en-US" w:eastAsia="zh-CN"/>
+        </w:rPr>
+        <w:t>2</w:t>
+      </w:r>
+      <w:r>
+        <w:rPr>
           <w:spacing w:val="-1"/>
           <w:sz w:val="22"/>
           <w:szCs w:val="22"/>
-          <w:lang w:val="en-US" w:eastAsia="zh-CN"/>
-        </w:rPr>
-        <w:t xml:space="preserve"> Page                      </w:t>
+        </w:rPr>
+        <w:t xml:space="preserve"> Register</w:t>
       </w:r>
       <w:r>
         <w:rPr>
@@ -2024,7 +2229,7 @@
           <w:szCs w:val="22"/>
           <w:lang w:val="en-US" w:eastAsia="zh-CN"/>
         </w:rPr>
-        <w:tab/>
+        <w:t xml:space="preserve"> Page                      </w:t>
       </w:r>
       <w:r>
         <w:rPr>
@@ -2044,7 +2249,17 @@
           <w:szCs w:val="22"/>
           <w:lang w:val="en-US" w:eastAsia="zh-CN"/>
         </w:rPr>
-        <w:t xml:space="preserve">   Figure 2 Login Page</w:t>
+        <w:tab/>
+      </w:r>
+      <w:r>
+        <w:rPr>
+          <w:rFonts w:hint="eastAsia" w:eastAsia="宋体"/>
+          <w:spacing w:val="-1"/>
+          <w:sz w:val="22"/>
+          <w:szCs w:val="22"/>
+          <w:lang w:val="en-US" w:eastAsia="zh-CN"/>
+        </w:rPr>
+        <w:t xml:space="preserve">   Figure 3 Login Page</w:t>
       </w:r>
     </w:p>
     <w:p/>
@@ -2084,6 +2299,7 @@
     <w:p>
       <w:pPr>
         <w:numPr>
+          <w:ilvl w:val="0"/>
           <w:numId w:val="0"/>
         </w:numPr>
         <w:spacing w:before="38" w:line="240" w:lineRule="auto"/>
@@ -2203,8 +2419,6 @@
         </w:rPr>
         <w:t>The entire homepage is designed to be clean and intuitive, with all functions clearly presented, making it easy for you to record, express, and regulate your emotions at any time, and receive continuous psychological support.</w:t>
       </w:r>
-      <w:bookmarkStart w:id="0" w:name="_GoBack"/>
-      <w:bookmarkEnd w:id="0"/>
     </w:p>
     <w:p>
       <w:pPr>
@@ -2254,7 +2468,7 @@
                     </pic:cNvPicPr>
                   </pic:nvPicPr>
                   <pic:blipFill>
-                    <a:blip r:embed="rId10"/>
+                    <a:blip r:embed="rId11"/>
                     <a:stretch>
                       <a:fillRect/>
                     </a:stretch>
@@ -2339,7 +2553,7 @@
                     </pic:cNvPicPr>
                   </pic:nvPicPr>
                   <pic:blipFill>
-                    <a:blip r:embed="rId11"/>
+                    <a:blip r:embed="rId12"/>
                     <a:stretch>
                       <a:fillRect/>
                     </a:stretch>
@@ -2570,7 +2784,7 @@
                     </pic:cNvPicPr>
                   </pic:nvPicPr>
                   <pic:blipFill>
-                    <a:blip r:embed="rId12"/>
+                    <a:blip r:embed="rId13"/>
                     <a:stretch>
                       <a:fillRect/>
                     </a:stretch>
@@ -2814,7 +3028,7 @@
                     </pic:cNvPicPr>
                   </pic:nvPicPr>
                   <pic:blipFill>
-                    <a:blip r:embed="rId13"/>
+                    <a:blip r:embed="rId14"/>
                     <a:stretch>
                       <a:fillRect/>
                     </a:stretch>
@@ -2886,7 +3100,7 @@
                     </pic:cNvPicPr>
                   </pic:nvPicPr>
                   <pic:blipFill>
-                    <a:blip r:embed="rId14"/>
+                    <a:blip r:embed="rId15"/>
                     <a:stretch>
                       <a:fillRect/>
                     </a:stretch>
@@ -3069,7 +3283,7 @@
                     </pic:cNvPicPr>
                   </pic:nvPicPr>
                   <pic:blipFill>
-                    <a:blip r:embed="rId15"/>
+                    <a:blip r:embed="rId16"/>
                     <a:stretch>
                       <a:fillRect/>
                     </a:stretch>
@@ -3123,7 +3337,7 @@
                     </pic:cNvPicPr>
                   </pic:nvPicPr>
                   <pic:blipFill>
-                    <a:blip r:embed="rId16"/>
+                    <a:blip r:embed="rId17"/>
                     <a:stretch>
                       <a:fillRect/>
                     </a:stretch>
@@ -3323,7 +3537,7 @@
                     </pic:cNvPicPr>
                   </pic:nvPicPr>
                   <pic:blipFill>
-                    <a:blip r:embed="rId17"/>
+                    <a:blip r:embed="rId18"/>
                     <a:stretch>
                       <a:fillRect/>
                     </a:stretch>
@@ -3425,7 +3639,7 @@
                     </pic:cNvPicPr>
                   </pic:nvPicPr>
                   <pic:blipFill>
-                    <a:blip r:embed="rId18"/>
+                    <a:blip r:embed="rId19"/>
                     <a:stretch>
                       <a:fillRect/>
                     </a:stretch>
@@ -3673,7 +3887,7 @@
                     </pic:cNvPicPr>
                   </pic:nvPicPr>
                   <pic:blipFill>
-                    <a:blip r:embed="rId19"/>
+                    <a:blip r:embed="rId20"/>
                     <a:stretch>
                       <a:fillRect/>
                     </a:stretch>
@@ -3893,7 +4107,7 @@
                     </pic:cNvPicPr>
                   </pic:nvPicPr>
                   <pic:blipFill>
-                    <a:blip r:embed="rId20"/>
+                    <a:blip r:embed="rId21"/>
                     <a:stretch>
                       <a:fillRect/>
                     </a:stretch>
@@ -3985,7 +4199,7 @@
                     </pic:cNvPicPr>
                   </pic:nvPicPr>
                   <pic:blipFill>
-                    <a:blip r:embed="rId21"/>
+                    <a:blip r:embed="rId22"/>
                     <a:stretch>
                       <a:fillRect/>
                     </a:stretch>
@@ -4270,7 +4484,7 @@
                     </pic:cNvPicPr>
                   </pic:nvPicPr>
                   <pic:blipFill>
-                    <a:blip r:embed="rId22"/>
+                    <a:blip r:embed="rId23"/>
                     <a:stretch>
                       <a:fillRect/>
                     </a:stretch>
@@ -4348,7 +4562,7 @@
                     </pic:cNvPicPr>
                   </pic:nvPicPr>
                   <pic:blipFill>
-                    <a:blip r:embed="rId23"/>
+                    <a:blip r:embed="rId24"/>
                     <a:stretch>
                       <a:fillRect/>
                     </a:stretch>
@@ -4635,7 +4849,7 @@
                     </pic:cNvPicPr>
                   </pic:nvPicPr>
                   <pic:blipFill>
-                    <a:blip r:embed="rId24"/>
+                    <a:blip r:embed="rId25"/>
                     <a:stretch>
                       <a:fillRect/>
                     </a:stretch>
@@ -5121,7 +5335,7 @@
     <w:lsdException w:unhideWhenUsed="0" w:uiPriority="0" w:semiHidden="0" w:name="HTML Sample"/>
     <w:lsdException w:unhideWhenUsed="0" w:uiPriority="0" w:semiHidden="0" w:name="HTML Typewriter"/>
     <w:lsdException w:unhideWhenUsed="0" w:uiPriority="0" w:semiHidden="0" w:name="HTML Variable"/>
-    <w:lsdException w:unhideWhenUsed="0" w:uiPriority="0" w:name="Normal Table"/>
+    <w:lsdException w:qFormat="1" w:unhideWhenUsed="0" w:uiPriority="0" w:name="Normal Table"/>
     <w:lsdException w:unhideWhenUsed="0" w:uiPriority="0" w:semiHidden="0" w:name="annotation subject"/>
     <w:lsdException w:unhideWhenUsed="0" w:uiPriority="0" w:semiHidden="0" w:name="Table Simple 1"/>
     <w:lsdException w:unhideWhenUsed="0" w:uiPriority="0" w:semiHidden="0" w:name="Table Simple 2"/>
@@ -5301,6 +5515,7 @@
   <w:style w:type="table" w:default="1" w:styleId="5">
     <w:name w:val="Normal Table"/>
     <w:semiHidden/>
+    <w:qFormat/>
     <w:uiPriority w:val="0"/>
     <w:tblPr>
       <w:tblCellMar>

</xml_diff>